<commit_message>
Update proposal after presentation until requirements section
</commit_message>
<xml_diff>
--- a/Documents/proposal/templates/thesis proposal outline 22-2-2019.docx
+++ b/Documents/proposal/templates/thesis proposal outline 22-2-2019.docx
@@ -1,6 +1,6 @@
 
 <file path=word/document.xml><?xml version="1.0" encoding="utf-8"?>
-<w:document xmlns:wpc="http://schemas.microsoft.com/office/word/2010/wordprocessingCanvas" xmlns:cx="http://schemas.microsoft.com/office/drawing/2014/chartex" xmlns:cx1="http://schemas.microsoft.com/office/drawing/2015/9/8/chartex" xmlns:cx2="http://schemas.microsoft.com/office/drawing/2015/10/21/chartex" xmlns:cx3="http://schemas.microsoft.com/office/drawing/2016/5/9/chartex" xmlns:cx4="http://schemas.microsoft.com/office/drawing/2016/5/10/chartex" xmlns:cx5="http://schemas.microsoft.com/office/drawing/2016/5/11/chartex" xmlns:cx6="http://schemas.microsoft.com/office/drawing/2016/5/12/chartex" xmlns:cx7="http://schemas.microsoft.com/office/drawing/2016/5/13/chartex" xmlns:cx8="http://schemas.microsoft.com/office/drawing/2016/5/14/chartex" xmlns:mc="http://schemas.openxmlformats.org/markup-compatibility/2006" xmlns:aink="http://schemas.microsoft.com/office/drawing/2016/ink" xmlns:am3d="http://schemas.microsoft.com/office/drawing/2017/model3d" xmlns:o="urn:schemas-microsoft-com:office:office" xmlns:oel="http://schemas.microsoft.com/office/2019/extlst" xmlns:r="http://schemas.openxmlformats.org/officeDocument/2006/relationships" xmlns:m="http://schemas.openxmlformats.org/officeDocument/2006/math" xmlns:v="urn:schemas-microsoft-com:vml" xmlns:wp14="http://schemas.microsoft.com/office/word/2010/wordprocessingDrawing" xmlns:wp="http://schemas.openxmlformats.org/drawingml/2006/wordprocessingDrawing" xmlns:w10="urn:schemas-microsoft-com:office:word" xmlns:w="http://schemas.openxmlformats.org/wordprocessingml/2006/main" xmlns:w14="http://schemas.microsoft.com/office/word/2010/wordml" xmlns:w15="http://schemas.microsoft.com/office/word/2012/wordml" xmlns:w16cex="http://schemas.microsoft.com/office/word/2018/wordml/cex" xmlns:w16cid="http://schemas.microsoft.com/office/word/2016/wordml/cid" xmlns:w16="http://schemas.microsoft.com/office/word/2018/wordml" xmlns:w16du="http://schemas.microsoft.com/office/word/2023/wordml/word16du" xmlns:w16sdtdh="http://schemas.microsoft.com/office/word/2020/wordml/sdtdatahash" xmlns:w16se="http://schemas.microsoft.com/office/word/2015/wordml/symex" xmlns:wpg="http://schemas.microsoft.com/office/word/2010/wordprocessingGroup" xmlns:wpi="http://schemas.microsoft.com/office/word/2010/wordprocessingInk" xmlns:wne="http://schemas.microsoft.com/office/word/2006/wordml" xmlns:wps="http://schemas.microsoft.com/office/word/2010/wordprocessingShape" mc:Ignorable="w14 w15 w16se w16cid w16 w16cex w16sdtdh wp14">
+<w:document xmlns:wpc="http://schemas.microsoft.com/office/word/2010/wordprocessingCanvas" xmlns:cx="http://schemas.microsoft.com/office/drawing/2014/chartex" xmlns:cx1="http://schemas.microsoft.com/office/drawing/2015/9/8/chartex" xmlns:cx2="http://schemas.microsoft.com/office/drawing/2015/10/21/chartex" xmlns:cx3="http://schemas.microsoft.com/office/drawing/2016/5/9/chartex" xmlns:cx4="http://schemas.microsoft.com/office/drawing/2016/5/10/chartex" xmlns:cx5="http://schemas.microsoft.com/office/drawing/2016/5/11/chartex" xmlns:cx6="http://schemas.microsoft.com/office/drawing/2016/5/12/chartex" xmlns:cx7="http://schemas.microsoft.com/office/drawing/2016/5/13/chartex" xmlns:cx8="http://schemas.microsoft.com/office/drawing/2016/5/14/chartex" xmlns:mc="http://schemas.openxmlformats.org/markup-compatibility/2006" xmlns:aink="http://schemas.microsoft.com/office/drawing/2016/ink" xmlns:am3d="http://schemas.microsoft.com/office/drawing/2017/model3d" xmlns:o="urn:schemas-microsoft-com:office:office" xmlns:oel="http://schemas.microsoft.com/office/2019/extlst" xmlns:r="http://schemas.openxmlformats.org/officeDocument/2006/relationships" xmlns:m="http://schemas.openxmlformats.org/officeDocument/2006/math" xmlns:v="urn:schemas-microsoft-com:vml" xmlns:wp14="http://schemas.microsoft.com/office/word/2010/wordprocessingDrawing" xmlns:wp="http://schemas.openxmlformats.org/drawingml/2006/wordprocessingDrawing" xmlns:w10="urn:schemas-microsoft-com:office:word" xmlns:w="http://schemas.openxmlformats.org/wordprocessingml/2006/main" xmlns:w14="http://schemas.microsoft.com/office/word/2010/wordml" xmlns:w15="http://schemas.microsoft.com/office/word/2012/wordml" xmlns:w16cex="http://schemas.microsoft.com/office/word/2018/wordml/cex" xmlns:w16cid="http://schemas.microsoft.com/office/word/2016/wordml/cid" xmlns:w16="http://schemas.microsoft.com/office/word/2018/wordml" xmlns:w16sdtdh="http://schemas.microsoft.com/office/word/2020/wordml/sdtdatahash" xmlns:w16se="http://schemas.microsoft.com/office/word/2015/wordml/symex" xmlns:wpg="http://schemas.microsoft.com/office/word/2010/wordprocessingGroup" xmlns:wpi="http://schemas.microsoft.com/office/word/2010/wordprocessingInk" xmlns:wne="http://schemas.microsoft.com/office/word/2006/wordml" xmlns:wps="http://schemas.microsoft.com/office/word/2010/wordprocessingShape" mc:Ignorable="w14 w15 w16se w16cid w16 w16cex w16sdtdh wp14">
   <w:body>
     <w:p>
       <w:pPr>
@@ -32,11 +32,9 @@
       </w:r>
     </w:p>
     <w:p>
-      <w:proofErr w:type="gramStart"/>
-      <w:r>
-        <w:t>Usually</w:t>
-      </w:r>
-      <w:proofErr w:type="gramEnd"/>
+      <w:r>
+        <w:t>Usually,</w:t>
+      </w:r>
       <w:r>
         <w:t xml:space="preserve"> the abstract is written last. </w:t>
       </w:r>
@@ -64,29 +62,11 @@
       <w:r>
         <w:t xml:space="preserve">Provide </w:t>
       </w:r>
-      <w:proofErr w:type="gramStart"/>
-      <w:r>
-        <w:t>a motivation</w:t>
-      </w:r>
-      <w:proofErr w:type="gramEnd"/>
-      <w:r>
-        <w:t xml:space="preserve"> which is based as much on a </w:t>
-      </w:r>
-      <w:proofErr w:type="gramStart"/>
-      <w:r>
-        <w:t>real world</w:t>
-      </w:r>
-      <w:proofErr w:type="gramEnd"/>
-      <w:r>
-        <w:t xml:space="preserve"> use case as possible. If you can, make it vivid, </w:t>
-      </w:r>
-      <w:proofErr w:type="gramStart"/>
-      <w:r>
-        <w:t>colorful</w:t>
-      </w:r>
-      <w:proofErr w:type="gramEnd"/>
-      <w:r>
-        <w:t xml:space="preserve"> and interesting. Think about how you would explain it at a party, or to your parents and grandparents. </w:t>
+      <w:r>
+        <w:t>motivation</w:t>
+      </w:r>
+      <w:r>
+        <w:t xml:space="preserve"> which is based as much on a real world use case as possible. If you can, make it vivid, colorful and interesting. Think about how you would explain it at a party, or to your parents and grandparents. </w:t>
       </w:r>
     </w:p>
     <w:p>
@@ -105,15 +85,7 @@
         <w:t xml:space="preserve"> or knowledge</w:t>
       </w:r>
       <w:r>
-        <w:t xml:space="preserve"> are you transferring from which domain to which </w:t>
-      </w:r>
-      <w:proofErr w:type="gramStart"/>
-      <w:r>
-        <w:t>other</w:t>
-      </w:r>
-      <w:proofErr w:type="gramEnd"/>
-      <w:r>
-        <w:t xml:space="preserve"> domain?</w:t>
+        <w:t xml:space="preserve"> are you transferring from which domain to which other domain?</w:t>
       </w:r>
     </w:p>
     <w:p>
@@ -154,28 +126,12 @@
         <w:t>cover all the different areas of background</w:t>
       </w:r>
       <w:r>
-        <w:t xml:space="preserve"> required to understand the thesis goal. </w:t>
-      </w:r>
-      <w:proofErr w:type="gramStart"/>
-      <w:r>
-        <w:t>E.g.</w:t>
-      </w:r>
-      <w:proofErr w:type="gramEnd"/>
-      <w:r>
-        <w:t xml:space="preserve"> describe your notion of privacy and privacy threats. If you are combining two or more approaches which have not been combined before, describe the background for each one. </w:t>
-      </w:r>
-    </w:p>
-    <w:p>
-      <w:r>
-        <w:t xml:space="preserve">The difference between the background and the related work is as follows: The background is anything which is required to understand the problem/goal. The related work is about how other researchers solved different, but related problems. </w:t>
-      </w:r>
-      <w:proofErr w:type="gramStart"/>
-      <w:r>
-        <w:t>I.e.</w:t>
-      </w:r>
-      <w:proofErr w:type="gramEnd"/>
-      <w:r>
-        <w:t xml:space="preserve"> for a thesis about vegetarian pizza, the background is pizza and vegetarianism, but the related work might be about other vegetarian backed goods, like vegetarian quiche or vegetarian lasagna. </w:t>
+        <w:t xml:space="preserve"> required to understand the thesis goal. E.g. describe your notion of privacy and privacy threats. If you are combining two or more approaches which have not been combined before, describe the background for each one. </w:t>
+      </w:r>
+    </w:p>
+    <w:p>
+      <w:r>
+        <w:t xml:space="preserve">The difference between the background and the related work is as follows: The background is anything which is required to understand the problem/goal. The related work is about how other researchers solved different, but related problems. I.e. for a thesis about vegetarian pizza, the background is pizza and vegetarianism, but the related work might be about other vegetarian backed goods, like vegetarian quiche or vegetarian lasagna. </w:t>
       </w:r>
     </w:p>
     <w:p>
@@ -210,13 +166,8 @@
       </w:r>
     </w:p>
     <w:p>
-      <w:proofErr w:type="gramStart"/>
-      <w:r>
-        <w:t>Usually</w:t>
-      </w:r>
-      <w:proofErr w:type="gramEnd"/>
-      <w:r>
-        <w:t xml:space="preserve"> it is a good idea to </w:t>
+      <w:r>
+        <w:t xml:space="preserve">Usually it is a good idea to </w:t>
       </w:r>
       <w:proofErr w:type="spellStart"/>
       <w:r>
@@ -242,20 +193,12 @@
       </w:pPr>
       <w:r>
         <w:rPr>
-          <w:lang w:val="en-DE"/>
+          <w:lang/>
         </w:rPr>
         <w:t>g</w:t>
       </w:r>
       <w:r>
-        <w:t xml:space="preserve">to the </w:t>
-      </w:r>
-      <w:proofErr w:type="gramStart"/>
-      <w:r>
-        <w:t>requirements, and</w:t>
-      </w:r>
-      <w:proofErr w:type="gramEnd"/>
-      <w:r>
-        <w:t xml:space="preserve"> suggest which candidate could be the best fit.</w:t>
+        <w:t>to the requirements, and suggest which candidate could be the best fit.</w:t>
       </w:r>
     </w:p>
     <w:p>
@@ -276,13 +219,8 @@
       <w:r>
         <w:t xml:space="preserve"> high level and conceptual way. This approach should be based on the candidate which best fits the requirements according to the previous section. </w:t>
       </w:r>
-      <w:proofErr w:type="gramStart"/>
-      <w:r>
-        <w:t>Usually</w:t>
-      </w:r>
-      <w:proofErr w:type="gramEnd"/>
-      <w:r>
-        <w:t xml:space="preserve"> it is a good idea to include at least one </w:t>
+      <w:r>
+        <w:t xml:space="preserve">Usually it is a good idea to include at least one </w:t>
       </w:r>
       <w:r>
         <w:rPr>
@@ -316,31 +254,7 @@
     </w:p>
     <w:p>
       <w:r>
-        <w:t xml:space="preserve">Provide a </w:t>
-      </w:r>
-      <w:proofErr w:type="gramStart"/>
-      <w:r>
-        <w:t>high level</w:t>
-      </w:r>
-      <w:proofErr w:type="gramEnd"/>
-      <w:r>
-        <w:t xml:space="preserve"> sketch of how you plan to implement your conceptual approach. Provide a short description of the most important technical details, </w:t>
-      </w:r>
-      <w:proofErr w:type="gramStart"/>
-      <w:r>
-        <w:t>e.g.</w:t>
-      </w:r>
-      <w:proofErr w:type="gramEnd"/>
-      <w:r>
-        <w:t xml:space="preserve"> which programming language </w:t>
-      </w:r>
-      <w:proofErr w:type="gramStart"/>
-      <w:r>
-        <w:t>will you</w:t>
-      </w:r>
-      <w:proofErr w:type="gramEnd"/>
-      <w:r>
-        <w:t xml:space="preserve"> use, which libraries are you planning to build on. </w:t>
+        <w:t xml:space="preserve">Provide a high level sketch of how you plan to implement your conceptual approach. Provide a short description of the most important technical details, e.g. which programming language will you use, which libraries are you planning to build on. </w:t>
       </w:r>
     </w:p>
     <w:p>
@@ -392,13 +306,8 @@
       </w:pPr>
       <w:r>
         <w:lastRenderedPageBreak/>
-        <w:t xml:space="preserve">Timeline / </w:t>
-      </w:r>
-      <w:proofErr w:type="gramStart"/>
-      <w:r>
-        <w:t>Mile STones</w:t>
-      </w:r>
-      <w:proofErr w:type="gramEnd"/>
+        <w:t>Timeline / Mile STones</w:t>
+      </w:r>
       <w:r>
         <w:t xml:space="preserve"> / PROJECT PLAN</w:t>
       </w:r>
@@ -416,15 +325,7 @@
       </w:r>
       <w:proofErr w:type="spellEnd"/>
       <w:r>
-        <w:t xml:space="preserve"> chart) to show the </w:t>
-      </w:r>
-      <w:proofErr w:type="gramStart"/>
-      <w:r>
-        <w:t>high level</w:t>
-      </w:r>
-      <w:proofErr w:type="gramEnd"/>
-      <w:r>
-        <w:t xml:space="preserve"> milestones, which you will work on, when your thesis is registered. </w:t>
+        <w:t xml:space="preserve"> chart) to show the high level milestones, which you will work on, when your thesis is registered. </w:t>
       </w:r>
     </w:p>
     <w:p>
@@ -434,15 +335,7 @@
     </w:p>
     <w:p>
       <w:r>
-        <w:t xml:space="preserve">It is </w:t>
-      </w:r>
-      <w:proofErr w:type="gramStart"/>
-      <w:r>
-        <w:t>recommend</w:t>
-      </w:r>
-      <w:proofErr w:type="gramEnd"/>
-      <w:r>
-        <w:t xml:space="preserve"> to have two writing phases, one in the middle and one at the end. This makes receiving feedback already in the middle of the thesis more </w:t>
+        <w:t xml:space="preserve">It is recommend to have two writing phases, one in the middle and one at the end. This makes receiving feedback already in the middle of the thesis more </w:t>
       </w:r>
       <w:r>
         <w:t>feasible</w:t>
@@ -468,15 +361,7 @@
     </w:p>
     <w:p>
       <w:r>
-        <w:t xml:space="preserve">Focus more on the motivation and </w:t>
-      </w:r>
-      <w:proofErr w:type="gramStart"/>
-      <w:r>
-        <w:t>high level</w:t>
-      </w:r>
-      <w:proofErr w:type="gramEnd"/>
-      <w:r>
-        <w:t xml:space="preserve"> approach and less on the low level details of the problem. </w:t>
+        <w:t xml:space="preserve">Focus more on the motivation and high level approach and less on the low level details of the problem. </w:t>
       </w:r>
     </w:p>
     <w:p>
@@ -491,36 +376,12 @@
       <w:bookmarkEnd w:id="2"/>
       <w:bookmarkEnd w:id="3"/>
       <w:r>
-        <w:t xml:space="preserve">(The rule of thumb, is that usually people </w:t>
-      </w:r>
-      <w:proofErr w:type="gramStart"/>
-      <w:r>
-        <w:t>speak</w:t>
-      </w:r>
-      <w:proofErr w:type="gramEnd"/>
-      <w:r>
-        <w:t xml:space="preserve"> 2 minutes about a slide, unless they have specifically prepared/rehearsed to talk </w:t>
-      </w:r>
-      <w:proofErr w:type="gramStart"/>
-      <w:r>
-        <w:t>more or less about</w:t>
-      </w:r>
-      <w:proofErr w:type="gramEnd"/>
-      <w:r>
-        <w:t xml:space="preserve"> a specific slide.) </w:t>
-      </w:r>
-    </w:p>
-    <w:p>
-      <w:r>
-        <w:t xml:space="preserve">Put any very detailed or technical slides in the </w:t>
-      </w:r>
-      <w:proofErr w:type="gramStart"/>
-      <w:r>
-        <w:t>appendix, and</w:t>
-      </w:r>
-      <w:proofErr w:type="gramEnd"/>
-      <w:r>
-        <w:t xml:space="preserve"> use them to answer in depth questions. </w:t>
+        <w:t xml:space="preserve">(The rule of thumb, is that usually people speak 2 minutes about a slide, unless they have specifically prepared/rehearsed to talk more or less about a specific slide.) </w:t>
+      </w:r>
+    </w:p>
+    <w:p>
+      <w:r>
+        <w:t xml:space="preserve">Put any very detailed or technical slides in the appendix, and use them to answer in depth questions. </w:t>
       </w:r>
     </w:p>
     <w:p>
@@ -547,7 +408,7 @@
 </file>
 
 <file path=word/endnotes.xml><?xml version="1.0" encoding="utf-8"?>
-<w:endnotes xmlns:wpc="http://schemas.microsoft.com/office/word/2010/wordprocessingCanvas" xmlns:cx="http://schemas.microsoft.com/office/drawing/2014/chartex" xmlns:cx1="http://schemas.microsoft.com/office/drawing/2015/9/8/chartex" xmlns:cx2="http://schemas.microsoft.com/office/drawing/2015/10/21/chartex" xmlns:cx3="http://schemas.microsoft.com/office/drawing/2016/5/9/chartex" xmlns:cx4="http://schemas.microsoft.com/office/drawing/2016/5/10/chartex" xmlns:cx5="http://schemas.microsoft.com/office/drawing/2016/5/11/chartex" xmlns:cx6="http://schemas.microsoft.com/office/drawing/2016/5/12/chartex" xmlns:cx7="http://schemas.microsoft.com/office/drawing/2016/5/13/chartex" xmlns:cx8="http://schemas.microsoft.com/office/drawing/2016/5/14/chartex" xmlns:mc="http://schemas.openxmlformats.org/markup-compatibility/2006" xmlns:aink="http://schemas.microsoft.com/office/drawing/2016/ink" xmlns:am3d="http://schemas.microsoft.com/office/drawing/2017/model3d" xmlns:o="urn:schemas-microsoft-com:office:office" xmlns:oel="http://schemas.microsoft.com/office/2019/extlst" xmlns:r="http://schemas.openxmlformats.org/officeDocument/2006/relationships" xmlns:m="http://schemas.openxmlformats.org/officeDocument/2006/math" xmlns:v="urn:schemas-microsoft-com:vml" xmlns:wp14="http://schemas.microsoft.com/office/word/2010/wordprocessingDrawing" xmlns:wp="http://schemas.openxmlformats.org/drawingml/2006/wordprocessingDrawing" xmlns:w10="urn:schemas-microsoft-com:office:word" xmlns:w="http://schemas.openxmlformats.org/wordprocessingml/2006/main" xmlns:w14="http://schemas.microsoft.com/office/word/2010/wordml" xmlns:w15="http://schemas.microsoft.com/office/word/2012/wordml" xmlns:w16cex="http://schemas.microsoft.com/office/word/2018/wordml/cex" xmlns:w16cid="http://schemas.microsoft.com/office/word/2016/wordml/cid" xmlns:w16="http://schemas.microsoft.com/office/word/2018/wordml" xmlns:w16du="http://schemas.microsoft.com/office/word/2023/wordml/word16du" xmlns:w16sdtdh="http://schemas.microsoft.com/office/word/2020/wordml/sdtdatahash" xmlns:w16se="http://schemas.microsoft.com/office/word/2015/wordml/symex" xmlns:wpg="http://schemas.microsoft.com/office/word/2010/wordprocessingGroup" xmlns:wpi="http://schemas.microsoft.com/office/word/2010/wordprocessingInk" xmlns:wne="http://schemas.microsoft.com/office/word/2006/wordml" xmlns:wps="http://schemas.microsoft.com/office/word/2010/wordprocessingShape" mc:Ignorable="w14 w15 w16se w16cid w16 w16cex w16sdtdh wp14">
+<w:endnotes xmlns:wpc="http://schemas.microsoft.com/office/word/2010/wordprocessingCanvas" xmlns:cx="http://schemas.microsoft.com/office/drawing/2014/chartex" xmlns:cx1="http://schemas.microsoft.com/office/drawing/2015/9/8/chartex" xmlns:cx2="http://schemas.microsoft.com/office/drawing/2015/10/21/chartex" xmlns:cx3="http://schemas.microsoft.com/office/drawing/2016/5/9/chartex" xmlns:cx4="http://schemas.microsoft.com/office/drawing/2016/5/10/chartex" xmlns:cx5="http://schemas.microsoft.com/office/drawing/2016/5/11/chartex" xmlns:cx6="http://schemas.microsoft.com/office/drawing/2016/5/12/chartex" xmlns:cx7="http://schemas.microsoft.com/office/drawing/2016/5/13/chartex" xmlns:cx8="http://schemas.microsoft.com/office/drawing/2016/5/14/chartex" xmlns:mc="http://schemas.openxmlformats.org/markup-compatibility/2006" xmlns:aink="http://schemas.microsoft.com/office/drawing/2016/ink" xmlns:am3d="http://schemas.microsoft.com/office/drawing/2017/model3d" xmlns:o="urn:schemas-microsoft-com:office:office" xmlns:oel="http://schemas.microsoft.com/office/2019/extlst" xmlns:r="http://schemas.openxmlformats.org/officeDocument/2006/relationships" xmlns:m="http://schemas.openxmlformats.org/officeDocument/2006/math" xmlns:v="urn:schemas-microsoft-com:vml" xmlns:wp14="http://schemas.microsoft.com/office/word/2010/wordprocessingDrawing" xmlns:wp="http://schemas.openxmlformats.org/drawingml/2006/wordprocessingDrawing" xmlns:w10="urn:schemas-microsoft-com:office:word" xmlns:w="http://schemas.openxmlformats.org/wordprocessingml/2006/main" xmlns:w14="http://schemas.microsoft.com/office/word/2010/wordml" xmlns:w15="http://schemas.microsoft.com/office/word/2012/wordml" xmlns:w16cex="http://schemas.microsoft.com/office/word/2018/wordml/cex" xmlns:w16cid="http://schemas.microsoft.com/office/word/2016/wordml/cid" xmlns:w16="http://schemas.microsoft.com/office/word/2018/wordml" xmlns:w16sdtdh="http://schemas.microsoft.com/office/word/2020/wordml/sdtdatahash" xmlns:w16se="http://schemas.microsoft.com/office/word/2015/wordml/symex" xmlns:wpg="http://schemas.microsoft.com/office/word/2010/wordprocessingGroup" xmlns:wpi="http://schemas.microsoft.com/office/word/2010/wordprocessingInk" xmlns:wne="http://schemas.microsoft.com/office/word/2006/wordml" xmlns:wps="http://schemas.microsoft.com/office/word/2010/wordprocessingShape" mc:Ignorable="w14 w15 w16se w16cid w16 w16cex w16sdtdh wp14">
   <w:endnote w:type="separator" w:id="-1">
     <w:p>
       <w:pPr>
@@ -574,7 +435,7 @@
 </file>
 
 <file path=word/footer1.xml><?xml version="1.0" encoding="utf-8"?>
-<w:ftr xmlns:wpc="http://schemas.microsoft.com/office/word/2010/wordprocessingCanvas" xmlns:cx="http://schemas.microsoft.com/office/drawing/2014/chartex" xmlns:cx1="http://schemas.microsoft.com/office/drawing/2015/9/8/chartex" xmlns:cx2="http://schemas.microsoft.com/office/drawing/2015/10/21/chartex" xmlns:cx3="http://schemas.microsoft.com/office/drawing/2016/5/9/chartex" xmlns:cx4="http://schemas.microsoft.com/office/drawing/2016/5/10/chartex" xmlns:cx5="http://schemas.microsoft.com/office/drawing/2016/5/11/chartex" xmlns:cx6="http://schemas.microsoft.com/office/drawing/2016/5/12/chartex" xmlns:cx7="http://schemas.microsoft.com/office/drawing/2016/5/13/chartex" xmlns:cx8="http://schemas.microsoft.com/office/drawing/2016/5/14/chartex" xmlns:mc="http://schemas.openxmlformats.org/markup-compatibility/2006" xmlns:aink="http://schemas.microsoft.com/office/drawing/2016/ink" xmlns:am3d="http://schemas.microsoft.com/office/drawing/2017/model3d" xmlns:o="urn:schemas-microsoft-com:office:office" xmlns:oel="http://schemas.microsoft.com/office/2019/extlst" xmlns:r="http://schemas.openxmlformats.org/officeDocument/2006/relationships" xmlns:m="http://schemas.openxmlformats.org/officeDocument/2006/math" xmlns:v="urn:schemas-microsoft-com:vml" xmlns:wp14="http://schemas.microsoft.com/office/word/2010/wordprocessingDrawing" xmlns:wp="http://schemas.openxmlformats.org/drawingml/2006/wordprocessingDrawing" xmlns:w10="urn:schemas-microsoft-com:office:word" xmlns:w="http://schemas.openxmlformats.org/wordprocessingml/2006/main" xmlns:w14="http://schemas.microsoft.com/office/word/2010/wordml" xmlns:w15="http://schemas.microsoft.com/office/word/2012/wordml" xmlns:w16cex="http://schemas.microsoft.com/office/word/2018/wordml/cex" xmlns:w16cid="http://schemas.microsoft.com/office/word/2016/wordml/cid" xmlns:w16="http://schemas.microsoft.com/office/word/2018/wordml" xmlns:w16du="http://schemas.microsoft.com/office/word/2023/wordml/word16du" xmlns:w16sdtdh="http://schemas.microsoft.com/office/word/2020/wordml/sdtdatahash" xmlns:w16se="http://schemas.microsoft.com/office/word/2015/wordml/symex" xmlns:wpg="http://schemas.microsoft.com/office/word/2010/wordprocessingGroup" xmlns:wpi="http://schemas.microsoft.com/office/word/2010/wordprocessingInk" xmlns:wne="http://schemas.microsoft.com/office/word/2006/wordml" xmlns:wps="http://schemas.microsoft.com/office/word/2010/wordprocessingShape" mc:Ignorable="w14 w15 w16se w16cid w16 w16cex w16sdtdh wp14">
+<w:ftr xmlns:wpc="http://schemas.microsoft.com/office/word/2010/wordprocessingCanvas" xmlns:cx="http://schemas.microsoft.com/office/drawing/2014/chartex" xmlns:cx1="http://schemas.microsoft.com/office/drawing/2015/9/8/chartex" xmlns:cx2="http://schemas.microsoft.com/office/drawing/2015/10/21/chartex" xmlns:cx3="http://schemas.microsoft.com/office/drawing/2016/5/9/chartex" xmlns:cx4="http://schemas.microsoft.com/office/drawing/2016/5/10/chartex" xmlns:cx5="http://schemas.microsoft.com/office/drawing/2016/5/11/chartex" xmlns:cx6="http://schemas.microsoft.com/office/drawing/2016/5/12/chartex" xmlns:cx7="http://schemas.microsoft.com/office/drawing/2016/5/13/chartex" xmlns:cx8="http://schemas.microsoft.com/office/drawing/2016/5/14/chartex" xmlns:mc="http://schemas.openxmlformats.org/markup-compatibility/2006" xmlns:aink="http://schemas.microsoft.com/office/drawing/2016/ink" xmlns:am3d="http://schemas.microsoft.com/office/drawing/2017/model3d" xmlns:o="urn:schemas-microsoft-com:office:office" xmlns:oel="http://schemas.microsoft.com/office/2019/extlst" xmlns:r="http://schemas.openxmlformats.org/officeDocument/2006/relationships" xmlns:m="http://schemas.openxmlformats.org/officeDocument/2006/math" xmlns:v="urn:schemas-microsoft-com:vml" xmlns:wp14="http://schemas.microsoft.com/office/word/2010/wordprocessingDrawing" xmlns:wp="http://schemas.openxmlformats.org/drawingml/2006/wordprocessingDrawing" xmlns:w10="urn:schemas-microsoft-com:office:word" xmlns:w="http://schemas.openxmlformats.org/wordprocessingml/2006/main" xmlns:w14="http://schemas.microsoft.com/office/word/2010/wordml" xmlns:w15="http://schemas.microsoft.com/office/word/2012/wordml" xmlns:w16cex="http://schemas.microsoft.com/office/word/2018/wordml/cex" xmlns:w16cid="http://schemas.microsoft.com/office/word/2016/wordml/cid" xmlns:w16="http://schemas.microsoft.com/office/word/2018/wordml" xmlns:w16sdtdh="http://schemas.microsoft.com/office/word/2020/wordml/sdtdatahash" xmlns:w16se="http://schemas.microsoft.com/office/word/2015/wordml/symex" xmlns:wpg="http://schemas.microsoft.com/office/word/2010/wordprocessingGroup" xmlns:wpi="http://schemas.microsoft.com/office/word/2010/wordprocessingInk" xmlns:wne="http://schemas.microsoft.com/office/word/2006/wordml" xmlns:wps="http://schemas.microsoft.com/office/word/2010/wordprocessingShape" mc:Ignorable="w14 w15 w16se w16cid w16 w16cex w16sdtdh wp14">
   <w:p>
     <w:pPr>
       <w:pStyle w:val="Footer"/>
@@ -605,7 +466,7 @@
 </file>
 
 <file path=word/footnotes.xml><?xml version="1.0" encoding="utf-8"?>
-<w:footnotes xmlns:wpc="http://schemas.microsoft.com/office/word/2010/wordprocessingCanvas" xmlns:cx="http://schemas.microsoft.com/office/drawing/2014/chartex" xmlns:cx1="http://schemas.microsoft.com/office/drawing/2015/9/8/chartex" xmlns:cx2="http://schemas.microsoft.com/office/drawing/2015/10/21/chartex" xmlns:cx3="http://schemas.microsoft.com/office/drawing/2016/5/9/chartex" xmlns:cx4="http://schemas.microsoft.com/office/drawing/2016/5/10/chartex" xmlns:cx5="http://schemas.microsoft.com/office/drawing/2016/5/11/chartex" xmlns:cx6="http://schemas.microsoft.com/office/drawing/2016/5/12/chartex" xmlns:cx7="http://schemas.microsoft.com/office/drawing/2016/5/13/chartex" xmlns:cx8="http://schemas.microsoft.com/office/drawing/2016/5/14/chartex" xmlns:mc="http://schemas.openxmlformats.org/markup-compatibility/2006" xmlns:aink="http://schemas.microsoft.com/office/drawing/2016/ink" xmlns:am3d="http://schemas.microsoft.com/office/drawing/2017/model3d" xmlns:o="urn:schemas-microsoft-com:office:office" xmlns:oel="http://schemas.microsoft.com/office/2019/extlst" xmlns:r="http://schemas.openxmlformats.org/officeDocument/2006/relationships" xmlns:m="http://schemas.openxmlformats.org/officeDocument/2006/math" xmlns:v="urn:schemas-microsoft-com:vml" xmlns:wp14="http://schemas.microsoft.com/office/word/2010/wordprocessingDrawing" xmlns:wp="http://schemas.openxmlformats.org/drawingml/2006/wordprocessingDrawing" xmlns:w10="urn:schemas-microsoft-com:office:word" xmlns:w="http://schemas.openxmlformats.org/wordprocessingml/2006/main" xmlns:w14="http://schemas.microsoft.com/office/word/2010/wordml" xmlns:w15="http://schemas.microsoft.com/office/word/2012/wordml" xmlns:w16cex="http://schemas.microsoft.com/office/word/2018/wordml/cex" xmlns:w16cid="http://schemas.microsoft.com/office/word/2016/wordml/cid" xmlns:w16="http://schemas.microsoft.com/office/word/2018/wordml" xmlns:w16du="http://schemas.microsoft.com/office/word/2023/wordml/word16du" xmlns:w16sdtdh="http://schemas.microsoft.com/office/word/2020/wordml/sdtdatahash" xmlns:w16se="http://schemas.microsoft.com/office/word/2015/wordml/symex" xmlns:wpg="http://schemas.microsoft.com/office/word/2010/wordprocessingGroup" xmlns:wpi="http://schemas.microsoft.com/office/word/2010/wordprocessingInk" xmlns:wne="http://schemas.microsoft.com/office/word/2006/wordml" xmlns:wps="http://schemas.microsoft.com/office/word/2010/wordprocessingShape" mc:Ignorable="w14 w15 w16se w16cid w16 w16cex w16sdtdh wp14">
+<w:footnotes xmlns:wpc="http://schemas.microsoft.com/office/word/2010/wordprocessingCanvas" xmlns:cx="http://schemas.microsoft.com/office/drawing/2014/chartex" xmlns:cx1="http://schemas.microsoft.com/office/drawing/2015/9/8/chartex" xmlns:cx2="http://schemas.microsoft.com/office/drawing/2015/10/21/chartex" xmlns:cx3="http://schemas.microsoft.com/office/drawing/2016/5/9/chartex" xmlns:cx4="http://schemas.microsoft.com/office/drawing/2016/5/10/chartex" xmlns:cx5="http://schemas.microsoft.com/office/drawing/2016/5/11/chartex" xmlns:cx6="http://schemas.microsoft.com/office/drawing/2016/5/12/chartex" xmlns:cx7="http://schemas.microsoft.com/office/drawing/2016/5/13/chartex" xmlns:cx8="http://schemas.microsoft.com/office/drawing/2016/5/14/chartex" xmlns:mc="http://schemas.openxmlformats.org/markup-compatibility/2006" xmlns:aink="http://schemas.microsoft.com/office/drawing/2016/ink" xmlns:am3d="http://schemas.microsoft.com/office/drawing/2017/model3d" xmlns:o="urn:schemas-microsoft-com:office:office" xmlns:oel="http://schemas.microsoft.com/office/2019/extlst" xmlns:r="http://schemas.openxmlformats.org/officeDocument/2006/relationships" xmlns:m="http://schemas.openxmlformats.org/officeDocument/2006/math" xmlns:v="urn:schemas-microsoft-com:vml" xmlns:wp14="http://schemas.microsoft.com/office/word/2010/wordprocessingDrawing" xmlns:wp="http://schemas.openxmlformats.org/drawingml/2006/wordprocessingDrawing" xmlns:w10="urn:schemas-microsoft-com:office:word" xmlns:w="http://schemas.openxmlformats.org/wordprocessingml/2006/main" xmlns:w14="http://schemas.microsoft.com/office/word/2010/wordml" xmlns:w15="http://schemas.microsoft.com/office/word/2012/wordml" xmlns:w16cex="http://schemas.microsoft.com/office/word/2018/wordml/cex" xmlns:w16cid="http://schemas.microsoft.com/office/word/2016/wordml/cid" xmlns:w16="http://schemas.microsoft.com/office/word/2018/wordml" xmlns:w16sdtdh="http://schemas.microsoft.com/office/word/2020/wordml/sdtdatahash" xmlns:w16se="http://schemas.microsoft.com/office/word/2015/wordml/symex" xmlns:wpg="http://schemas.microsoft.com/office/word/2010/wordprocessingGroup" xmlns:wpi="http://schemas.microsoft.com/office/word/2010/wordprocessingInk" xmlns:wne="http://schemas.microsoft.com/office/word/2006/wordml" xmlns:wps="http://schemas.microsoft.com/office/word/2010/wordprocessingShape" mc:Ignorable="w14 w15 w16se w16cid w16 w16cex w16sdtdh wp14">
   <w:footnote w:type="separator" w:id="-1">
     <w:p>
       <w:pPr>
@@ -632,7 +493,7 @@
 </file>
 
 <file path=word/numbering.xml><?xml version="1.0" encoding="utf-8"?>
-<w:numbering xmlns:wpc="http://schemas.microsoft.com/office/word/2010/wordprocessingCanvas" xmlns:cx="http://schemas.microsoft.com/office/drawing/2014/chartex" xmlns:cx1="http://schemas.microsoft.com/office/drawing/2015/9/8/chartex" xmlns:cx2="http://schemas.microsoft.com/office/drawing/2015/10/21/chartex" xmlns:cx3="http://schemas.microsoft.com/office/drawing/2016/5/9/chartex" xmlns:cx4="http://schemas.microsoft.com/office/drawing/2016/5/10/chartex" xmlns:cx5="http://schemas.microsoft.com/office/drawing/2016/5/11/chartex" xmlns:cx6="http://schemas.microsoft.com/office/drawing/2016/5/12/chartex" xmlns:cx7="http://schemas.microsoft.com/office/drawing/2016/5/13/chartex" xmlns:cx8="http://schemas.microsoft.com/office/drawing/2016/5/14/chartex" xmlns:mc="http://schemas.openxmlformats.org/markup-compatibility/2006" xmlns:aink="http://schemas.microsoft.com/office/drawing/2016/ink" xmlns:am3d="http://schemas.microsoft.com/office/drawing/2017/model3d" xmlns:o="urn:schemas-microsoft-com:office:office" xmlns:oel="http://schemas.microsoft.com/office/2019/extlst" xmlns:r="http://schemas.openxmlformats.org/officeDocument/2006/relationships" xmlns:m="http://schemas.openxmlformats.org/officeDocument/2006/math" xmlns:v="urn:schemas-microsoft-com:vml" xmlns:wp14="http://schemas.microsoft.com/office/word/2010/wordprocessingDrawing" xmlns:wp="http://schemas.openxmlformats.org/drawingml/2006/wordprocessingDrawing" xmlns:w10="urn:schemas-microsoft-com:office:word" xmlns:w="http://schemas.openxmlformats.org/wordprocessingml/2006/main" xmlns:w14="http://schemas.microsoft.com/office/word/2010/wordml" xmlns:w15="http://schemas.microsoft.com/office/word/2012/wordml" xmlns:w16cex="http://schemas.microsoft.com/office/word/2018/wordml/cex" xmlns:w16cid="http://schemas.microsoft.com/office/word/2016/wordml/cid" xmlns:w16="http://schemas.microsoft.com/office/word/2018/wordml" xmlns:w16du="http://schemas.microsoft.com/office/word/2023/wordml/word16du" xmlns:w16sdtdh="http://schemas.microsoft.com/office/word/2020/wordml/sdtdatahash" xmlns:w16se="http://schemas.microsoft.com/office/word/2015/wordml/symex" xmlns:wpg="http://schemas.microsoft.com/office/word/2010/wordprocessingGroup" xmlns:wpi="http://schemas.microsoft.com/office/word/2010/wordprocessingInk" xmlns:wne="http://schemas.microsoft.com/office/word/2006/wordml" xmlns:wps="http://schemas.microsoft.com/office/word/2010/wordprocessingShape" mc:Ignorable="w14 w15 w16se w16cid w16 w16cex w16sdtdh wp14">
+<w:numbering xmlns:wpc="http://schemas.microsoft.com/office/word/2010/wordprocessingCanvas" xmlns:cx="http://schemas.microsoft.com/office/drawing/2014/chartex" xmlns:cx1="http://schemas.microsoft.com/office/drawing/2015/9/8/chartex" xmlns:cx2="http://schemas.microsoft.com/office/drawing/2015/10/21/chartex" xmlns:cx3="http://schemas.microsoft.com/office/drawing/2016/5/9/chartex" xmlns:cx4="http://schemas.microsoft.com/office/drawing/2016/5/10/chartex" xmlns:cx5="http://schemas.microsoft.com/office/drawing/2016/5/11/chartex" xmlns:cx6="http://schemas.microsoft.com/office/drawing/2016/5/12/chartex" xmlns:cx7="http://schemas.microsoft.com/office/drawing/2016/5/13/chartex" xmlns:cx8="http://schemas.microsoft.com/office/drawing/2016/5/14/chartex" xmlns:mc="http://schemas.openxmlformats.org/markup-compatibility/2006" xmlns:aink="http://schemas.microsoft.com/office/drawing/2016/ink" xmlns:am3d="http://schemas.microsoft.com/office/drawing/2017/model3d" xmlns:o="urn:schemas-microsoft-com:office:office" xmlns:oel="http://schemas.microsoft.com/office/2019/extlst" xmlns:r="http://schemas.openxmlformats.org/officeDocument/2006/relationships" xmlns:m="http://schemas.openxmlformats.org/officeDocument/2006/math" xmlns:v="urn:schemas-microsoft-com:vml" xmlns:wp14="http://schemas.microsoft.com/office/word/2010/wordprocessingDrawing" xmlns:wp="http://schemas.openxmlformats.org/drawingml/2006/wordprocessingDrawing" xmlns:w10="urn:schemas-microsoft-com:office:word" xmlns:w="http://schemas.openxmlformats.org/wordprocessingml/2006/main" xmlns:w14="http://schemas.microsoft.com/office/word/2010/wordml" xmlns:w15="http://schemas.microsoft.com/office/word/2012/wordml" xmlns:w16cex="http://schemas.microsoft.com/office/word/2018/wordml/cex" xmlns:w16cid="http://schemas.microsoft.com/office/word/2016/wordml/cid" xmlns:w16="http://schemas.microsoft.com/office/word/2018/wordml" xmlns:w16sdtdh="http://schemas.microsoft.com/office/word/2020/wordml/sdtdatahash" xmlns:w16se="http://schemas.microsoft.com/office/word/2015/wordml/symex" xmlns:wpg="http://schemas.microsoft.com/office/word/2010/wordprocessingGroup" xmlns:wpi="http://schemas.microsoft.com/office/word/2010/wordprocessingInk" xmlns:wne="http://schemas.microsoft.com/office/word/2006/wordml" xmlns:wps="http://schemas.microsoft.com/office/word/2010/wordprocessingShape" mc:Ignorable="w14 w15 w16se w16cid w16 w16cex w16sdtdh wp14">
   <w:abstractNum w:abstractNumId="0" w15:restartNumberingAfterBreak="0">
     <w:nsid w:val="48FB0E3A"/>
     <w:multiLevelType w:val="multilevel"/>
@@ -886,6 +747,7 @@
     <w:lsdException w:name="HTML Sample" w:semiHidden="1" w:unhideWhenUsed="1"/>
     <w:lsdException w:name="HTML Typewriter" w:semiHidden="1" w:unhideWhenUsed="1"/>
     <w:lsdException w:name="HTML Variable" w:semiHidden="1" w:unhideWhenUsed="1"/>
+    <w:lsdException w:name="Normal Table" w:semiHidden="1" w:unhideWhenUsed="1"/>
     <w:lsdException w:name="annotation subject" w:semiHidden="1" w:unhideWhenUsed="1"/>
     <w:lsdException w:name="No List" w:semiHidden="1" w:unhideWhenUsed="1"/>
     <w:lsdException w:name="Outline List 1" w:semiHidden="1" w:unhideWhenUsed="1"/>
@@ -932,8 +794,10 @@
     <w:lsdException w:name="Table Subtle 2" w:semiHidden="1" w:unhideWhenUsed="1"/>
     <w:lsdException w:name="Table Web 1" w:semiHidden="1" w:unhideWhenUsed="1"/>
     <w:lsdException w:name="Table Web 2" w:semiHidden="1" w:unhideWhenUsed="1"/>
+    <w:lsdException w:name="Table Web 3" w:semiHidden="1" w:unhideWhenUsed="1"/>
     <w:lsdException w:name="Balloon Text" w:semiHidden="1" w:unhideWhenUsed="1"/>
     <w:lsdException w:name="Table Grid" w:uiPriority="39"/>
+    <w:lsdException w:name="Table Theme" w:semiHidden="1" w:unhideWhenUsed="1"/>
     <w:lsdException w:name="Placeholder Text" w:semiHidden="1"/>
     <w:lsdException w:name="No Spacing" w:semiHidden="1" w:uiPriority="1" w:unhideWhenUsed="1" w:qFormat="1"/>
     <w:lsdException w:name="Light Shading" w:uiPriority="60"/>

</xml_diff>